<commit_message>
GH finish report, just need to verify with JK now
</commit_message>
<xml_diff>
--- a/Lab 3 report GH JK.docx
+++ b/Lab 3 report GH JK.docx
@@ -313,6 +313,7 @@
     </w:p>
     <w:p>
       <w:pPr>
+        <w:pStyle w:val="Heading1"/>
         <w:rPr>
           <w:noProof/>
         </w:rPr>
@@ -321,11 +322,10 @@
         <w:rPr>
           <w:noProof/>
         </w:rPr>
-        <w:lastRenderedPageBreak/>
         <w:drawing>
-          <wp:inline distT="0" distB="0" distL="0" distR="0" wp14:anchorId="3AEBA301" wp14:editId="4FD3BE6F">
-            <wp:extent cx="5943600" cy="5695315"/>
-            <wp:effectExtent l="0" t="0" r="0" b="635"/>
+          <wp:inline distT="0" distB="0" distL="0" distR="0" wp14:anchorId="2BEA05C4" wp14:editId="7CCBC66E">
+            <wp:extent cx="5958596" cy="5709684"/>
+            <wp:effectExtent l="0" t="0" r="4445" b="5715"/>
             <wp:docPr id="5" name="Picture 5" descr="Diagram&#10;&#10;Description automatically generated"/>
             <wp:cNvGraphicFramePr>
               <a:graphicFrameLocks xmlns:a="http://schemas.openxmlformats.org/drawingml/2006/main" noChangeAspect="1"/>
@@ -346,7 +346,7 @@
                   <pic:spPr>
                     <a:xfrm>
                       <a:off x="0" y="0"/>
-                      <a:ext cx="5943600" cy="5695315"/>
+                      <a:ext cx="5961258" cy="5712235"/>
                     </a:xfrm>
                     <a:prstGeom prst="rect">
                       <a:avLst/>
@@ -358,6 +358,14 @@
           </wp:inline>
         </w:drawing>
       </w:r>
+    </w:p>
+    <w:p>
+      <w:pPr>
+        <w:pStyle w:val="Heading1"/>
+        <w:rPr>
+          <w:noProof/>
+        </w:rPr>
+      </w:pPr>
       <w:r>
         <w:rPr>
           <w:noProof/>
@@ -368,7 +376,6 @@
         <w:rPr>
           <w:noProof/>
         </w:rPr>
-        <w:lastRenderedPageBreak/>
         <w:drawing>
           <wp:inline distT="0" distB="0" distL="0" distR="0" wp14:anchorId="36040F75" wp14:editId="54D1D9B1">
             <wp:extent cx="5668166" cy="8011643"/>
@@ -12367,9 +12374,11 @@
       <w:r>
         <w:t xml:space="preserve">Going to ask professor </w:t>
       </w:r>
+      <w:proofErr w:type="spellStart"/>
       <w:r>
         <w:t>friday</w:t>
       </w:r>
+      <w:proofErr w:type="spellEnd"/>
       <w:r>
         <w:t xml:space="preserve"> before submitting these diagrams</w:t>
       </w:r>
@@ -12390,7 +12399,15 @@
     </w:p>
     <w:p>
       <w:r>
-        <w:t>Here is a copy of our append function</w:t>
+        <w:t xml:space="preserve">Here is a copy of </w:t>
+      </w:r>
+      <w:proofErr w:type="gramStart"/>
+      <w:r>
+        <w:t>our</w:t>
+      </w:r>
+      <w:proofErr w:type="gramEnd"/>
+      <w:r>
+        <w:t xml:space="preserve"> append function</w:t>
       </w:r>
     </w:p>
     <w:tbl>
@@ -13900,6 +13917,9 @@
     </w:p>
     <w:p>
       <w:r>
+        <w:rPr>
+          <w:noProof/>
+        </w:rPr>
         <w:drawing>
           <wp:inline distT="0" distB="0" distL="0" distR="0" wp14:anchorId="7602CD6B" wp14:editId="648F831F">
             <wp:extent cx="6115904" cy="2695951"/>

</xml_diff>

<commit_message>
GH update part D part 1 with professors help and update report
</commit_message>
<xml_diff>
--- a/Lab 3 report GH JK.docx
+++ b/Lab 3 report GH JK.docx
@@ -370,6 +370,7 @@
         <w:rPr>
           <w:noProof/>
         </w:rPr>
+        <w:lastRenderedPageBreak/>
         <w:t xml:space="preserve"> </w:t>
       </w:r>
       <w:r>
@@ -12362,29 +12363,1040 @@
         <w:lastRenderedPageBreak/>
         <w:t>Exercise D – Part 1</w:t>
       </w:r>
-    </w:p>
-    <w:p>
-      <w:pPr>
-        <w:pStyle w:val="ListParagraph"/>
-        <w:numPr>
-          <w:ilvl w:val="0"/>
-          <w:numId w:val="1"/>
-        </w:numPr>
-      </w:pPr>
       <w:r>
-        <w:t xml:space="preserve">Going to ask professor </w:t>
-      </w:r>
-      <w:proofErr w:type="spellStart"/>
-      <w:r>
-        <w:t>friday</w:t>
-      </w:r>
-      <w:proofErr w:type="spellEnd"/>
-      <w:r>
-        <w:t xml:space="preserve"> before submitting these diagrams</w:t>
+        <w:rPr>
+          <w:noProof/>
+        </w:rPr>
+        <w:t xml:space="preserve"> – Step 1</w:t>
       </w:r>
     </w:p>
     <w:p>
       <w:r>
+        <w:drawing>
+          <wp:inline distT="0" distB="0" distL="0" distR="0" wp14:anchorId="0DBCB4EA" wp14:editId="45842966">
+            <wp:extent cx="6858000" cy="5706110"/>
+            <wp:effectExtent l="0" t="0" r="0" b="8890"/>
+            <wp:docPr id="3" name="Picture 3" descr="Diagram, box and whisker chart&#10;&#10;Description automatically generated"/>
+            <wp:cNvGraphicFramePr>
+              <a:graphicFrameLocks xmlns:a="http://schemas.openxmlformats.org/drawingml/2006/main" noChangeAspect="1"/>
+            </wp:cNvGraphicFramePr>
+            <a:graphic xmlns:a="http://schemas.openxmlformats.org/drawingml/2006/main">
+              <a:graphicData uri="http://schemas.openxmlformats.org/drawingml/2006/picture">
+                <pic:pic xmlns:pic="http://schemas.openxmlformats.org/drawingml/2006/picture">
+                  <pic:nvPicPr>
+                    <pic:cNvPr id="3" name="Picture 3" descr="Diagram, box and whisker chart&#10;&#10;Description automatically generated"/>
+                    <pic:cNvPicPr/>
+                  </pic:nvPicPr>
+                  <pic:blipFill>
+                    <a:blip r:embed="rId12"/>
+                    <a:stretch>
+                      <a:fillRect/>
+                    </a:stretch>
+                  </pic:blipFill>
+                  <pic:spPr>
+                    <a:xfrm>
+                      <a:off x="0" y="0"/>
+                      <a:ext cx="6858000" cy="5706110"/>
+                    </a:xfrm>
+                    <a:prstGeom prst="rect">
+                      <a:avLst/>
+                    </a:prstGeom>
+                  </pic:spPr>
+                </pic:pic>
+              </a:graphicData>
+            </a:graphic>
+          </wp:inline>
+        </w:drawing>
+      </w:r>
+    </w:p>
+    <w:p>
+      <w:r>
+        <w:lastRenderedPageBreak/>
+        <w:drawing>
+          <wp:inline distT="0" distB="0" distL="0" distR="0" wp14:anchorId="108F5EB2" wp14:editId="5EC58751">
+            <wp:extent cx="6858000" cy="5336540"/>
+            <wp:effectExtent l="0" t="0" r="0" b="0"/>
+            <wp:docPr id="9" name="Picture 9" descr="Diagram&#10;&#10;Description automatically generated"/>
+            <wp:cNvGraphicFramePr>
+              <a:graphicFrameLocks xmlns:a="http://schemas.openxmlformats.org/drawingml/2006/main" noChangeAspect="1"/>
+            </wp:cNvGraphicFramePr>
+            <a:graphic xmlns:a="http://schemas.openxmlformats.org/drawingml/2006/main">
+              <a:graphicData uri="http://schemas.openxmlformats.org/drawingml/2006/picture">
+                <pic:pic xmlns:pic="http://schemas.openxmlformats.org/drawingml/2006/picture">
+                  <pic:nvPicPr>
+                    <pic:cNvPr id="9" name="Picture 9" descr="Diagram&#10;&#10;Description automatically generated"/>
+                    <pic:cNvPicPr/>
+                  </pic:nvPicPr>
+                  <pic:blipFill>
+                    <a:blip r:embed="rId13"/>
+                    <a:stretch>
+                      <a:fillRect/>
+                    </a:stretch>
+                  </pic:blipFill>
+                  <pic:spPr>
+                    <a:xfrm>
+                      <a:off x="0" y="0"/>
+                      <a:ext cx="6858000" cy="5336540"/>
+                    </a:xfrm>
+                    <a:prstGeom prst="rect">
+                      <a:avLst/>
+                    </a:prstGeom>
+                  </pic:spPr>
+                </pic:pic>
+              </a:graphicData>
+            </a:graphic>
+          </wp:inline>
+        </w:drawing>
+      </w:r>
+    </w:p>
+    <w:p>
+      <w:r>
+        <w:lastRenderedPageBreak/>
+        <w:drawing>
+          <wp:inline distT="0" distB="0" distL="0" distR="0" wp14:anchorId="51799C7F" wp14:editId="786A54CC">
+            <wp:extent cx="6858000" cy="5120640"/>
+            <wp:effectExtent l="0" t="0" r="0" b="3810"/>
+            <wp:docPr id="10" name="Picture 10" descr="Diagram&#10;&#10;Description automatically generated"/>
+            <wp:cNvGraphicFramePr>
+              <a:graphicFrameLocks xmlns:a="http://schemas.openxmlformats.org/drawingml/2006/main" noChangeAspect="1"/>
+            </wp:cNvGraphicFramePr>
+            <a:graphic xmlns:a="http://schemas.openxmlformats.org/drawingml/2006/main">
+              <a:graphicData uri="http://schemas.openxmlformats.org/drawingml/2006/picture">
+                <pic:pic xmlns:pic="http://schemas.openxmlformats.org/drawingml/2006/picture">
+                  <pic:nvPicPr>
+                    <pic:cNvPr id="10" name="Picture 10" descr="Diagram&#10;&#10;Description automatically generated"/>
+                    <pic:cNvPicPr/>
+                  </pic:nvPicPr>
+                  <pic:blipFill>
+                    <a:blip r:embed="rId14"/>
+                    <a:stretch>
+                      <a:fillRect/>
+                    </a:stretch>
+                  </pic:blipFill>
+                  <pic:spPr>
+                    <a:xfrm>
+                      <a:off x="0" y="0"/>
+                      <a:ext cx="6858000" cy="5120640"/>
+                    </a:xfrm>
+                    <a:prstGeom prst="rect">
+                      <a:avLst/>
+                    </a:prstGeom>
+                  </pic:spPr>
+                </pic:pic>
+              </a:graphicData>
+            </a:graphic>
+          </wp:inline>
+        </w:drawing>
+      </w:r>
+    </w:p>
+    <w:p>
+      <w:r>
+        <w:lastRenderedPageBreak/>
+        <w:drawing>
+          <wp:inline distT="0" distB="0" distL="0" distR="0" wp14:anchorId="54979ACA" wp14:editId="510FEAB5">
+            <wp:extent cx="6858000" cy="5446395"/>
+            <wp:effectExtent l="0" t="0" r="0" b="1905"/>
+            <wp:docPr id="11" name="Picture 11" descr="Diagram&#10;&#10;Description automatically generated"/>
+            <wp:cNvGraphicFramePr>
+              <a:graphicFrameLocks xmlns:a="http://schemas.openxmlformats.org/drawingml/2006/main" noChangeAspect="1"/>
+            </wp:cNvGraphicFramePr>
+            <a:graphic xmlns:a="http://schemas.openxmlformats.org/drawingml/2006/main">
+              <a:graphicData uri="http://schemas.openxmlformats.org/drawingml/2006/picture">
+                <pic:pic xmlns:pic="http://schemas.openxmlformats.org/drawingml/2006/picture">
+                  <pic:nvPicPr>
+                    <pic:cNvPr id="11" name="Picture 11" descr="Diagram&#10;&#10;Description automatically generated"/>
+                    <pic:cNvPicPr/>
+                  </pic:nvPicPr>
+                  <pic:blipFill>
+                    <a:blip r:embed="rId15"/>
+                    <a:stretch>
+                      <a:fillRect/>
+                    </a:stretch>
+                  </pic:blipFill>
+                  <pic:spPr>
+                    <a:xfrm>
+                      <a:off x="0" y="0"/>
+                      <a:ext cx="6858000" cy="5446395"/>
+                    </a:xfrm>
+                    <a:prstGeom prst="rect">
+                      <a:avLst/>
+                    </a:prstGeom>
+                  </pic:spPr>
+                </pic:pic>
+              </a:graphicData>
+            </a:graphic>
+          </wp:inline>
+        </w:drawing>
+      </w:r>
+    </w:p>
+    <w:p>
+      <w:r>
+        <w:br w:type="page"/>
+      </w:r>
+    </w:p>
+    <w:p>
+      <w:pPr>
+        <w:pStyle w:val="Heading1"/>
+      </w:pPr>
+      <w:r>
+        <w:lastRenderedPageBreak/>
+        <w:t xml:space="preserve">Exercise D </w:t>
+      </w:r>
+      <w:r>
+        <w:t>– Part 1 – Step 2</w:t>
+      </w:r>
+    </w:p>
+    <w:p>
+      <w:pPr>
+        <w:spacing w:before="150" w:after="0" w:line="216" w:lineRule="auto"/>
+        <w:rPr>
+          <w:rFonts w:ascii="Times New Roman" w:eastAsia="Times New Roman" w:hAnsi="Times New Roman" w:cs="Times New Roman"/>
+          <w:b/>
+          <w:bCs/>
+          <w:sz w:val="24"/>
+          <w:szCs w:val="24"/>
+          <w:lang w:eastAsia="en-CA"/>
+        </w:rPr>
+      </w:pPr>
+      <w:r>
+        <w:rPr>
+          <w:rFonts w:ascii="Calibri" w:eastAsia="+mn-ea" w:hAnsi="Calibri" w:cs="+mn-cs"/>
+          <w:b/>
+          <w:bCs/>
+          <w:color w:val="000000"/>
+          <w:kern w:val="24"/>
+          <w:sz w:val="24"/>
+          <w:szCs w:val="24"/>
+          <w:lang w:val="en-US" w:eastAsia="en-CA"/>
+        </w:rPr>
+        <w:t xml:space="preserve">1. At point four in the main function, how many times the constructor of class </w:t>
+      </w:r>
+      <w:proofErr w:type="spellStart"/>
+      <w:r>
+        <w:rPr>
+          <w:rFonts w:ascii="Calibri" w:eastAsia="+mn-ea" w:hAnsi="Calibri" w:cs="+mn-cs"/>
+          <w:b/>
+          <w:bCs/>
+          <w:color w:val="000000"/>
+          <w:kern w:val="24"/>
+          <w:sz w:val="24"/>
+          <w:szCs w:val="24"/>
+          <w:lang w:val="en-US" w:eastAsia="en-CA"/>
+        </w:rPr>
+        <w:t>DynString</w:t>
+      </w:r>
+      <w:proofErr w:type="spellEnd"/>
+      <w:r>
+        <w:rPr>
+          <w:rFonts w:ascii="Calibri" w:eastAsia="+mn-ea" w:hAnsi="Calibri" w:cs="+mn-cs"/>
+          <w:b/>
+          <w:bCs/>
+          <w:color w:val="000000"/>
+          <w:kern w:val="24"/>
+          <w:sz w:val="24"/>
+          <w:szCs w:val="24"/>
+          <w:lang w:val="en-US" w:eastAsia="en-CA"/>
+        </w:rPr>
+        <w:t xml:space="preserve"> is called?</w:t>
+      </w:r>
+    </w:p>
+    <w:p>
+      <w:pPr>
+        <w:spacing w:before="150" w:after="0" w:line="216" w:lineRule="auto"/>
+        <w:rPr>
+          <w:rFonts w:ascii="Calibri" w:eastAsia="+mn-ea" w:hAnsi="Calibri" w:cs="+mn-cs"/>
+          <w:color w:val="000000"/>
+          <w:kern w:val="24"/>
+          <w:sz w:val="24"/>
+          <w:szCs w:val="24"/>
+          <w:lang w:val="en-US" w:eastAsia="en-CA"/>
+        </w:rPr>
+      </w:pPr>
+      <w:r>
+        <w:rPr>
+          <w:rFonts w:ascii="Calibri" w:eastAsia="+mn-ea" w:hAnsi="Calibri" w:cs="+mn-cs"/>
+          <w:color w:val="000000"/>
+          <w:kern w:val="24"/>
+          <w:sz w:val="24"/>
+          <w:szCs w:val="24"/>
+          <w:lang w:val="en-US" w:eastAsia="en-CA"/>
+        </w:rPr>
+        <w:t xml:space="preserve">By the time we get to point 4, the main constructor will have been called 2 times. One time each for the variables a, and b. </w:t>
+      </w:r>
+    </w:p>
+    <w:p>
+      <w:pPr>
+        <w:spacing w:before="150" w:after="0" w:line="216" w:lineRule="auto"/>
+        <w:rPr>
+          <w:rFonts w:ascii="Times New Roman" w:eastAsia="Times New Roman" w:hAnsi="Times New Roman" w:cs="Times New Roman"/>
+          <w:sz w:val="36"/>
+          <w:szCs w:val="36"/>
+          <w:lang w:eastAsia="en-CA"/>
+        </w:rPr>
+      </w:pPr>
+    </w:p>
+    <w:p>
+      <w:pPr>
+        <w:spacing w:before="150" w:after="0" w:line="216" w:lineRule="auto"/>
+        <w:rPr>
+          <w:rFonts w:ascii="Times New Roman" w:eastAsia="Times New Roman" w:hAnsi="Times New Roman" w:cs="Times New Roman"/>
+          <w:b/>
+          <w:bCs/>
+          <w:sz w:val="24"/>
+          <w:szCs w:val="24"/>
+          <w:lang w:eastAsia="en-CA"/>
+        </w:rPr>
+      </w:pPr>
+      <w:r>
+        <w:rPr>
+          <w:rFonts w:ascii="Calibri" w:eastAsia="+mn-ea" w:hAnsi="Calibri" w:cs="+mn-cs"/>
+          <w:b/>
+          <w:bCs/>
+          <w:color w:val="000000"/>
+          <w:kern w:val="24"/>
+          <w:sz w:val="24"/>
+          <w:szCs w:val="24"/>
+          <w:lang w:val="en-US" w:eastAsia="en-CA"/>
+        </w:rPr>
+        <w:t xml:space="preserve">2. At point four how many times the destructor of the class </w:t>
+      </w:r>
+      <w:proofErr w:type="spellStart"/>
+      <w:r>
+        <w:rPr>
+          <w:rFonts w:ascii="Calibri" w:eastAsia="+mn-ea" w:hAnsi="Calibri" w:cs="+mn-cs"/>
+          <w:b/>
+          <w:bCs/>
+          <w:color w:val="000000"/>
+          <w:kern w:val="24"/>
+          <w:sz w:val="24"/>
+          <w:szCs w:val="24"/>
+          <w:lang w:val="en-US" w:eastAsia="en-CA"/>
+        </w:rPr>
+        <w:t>DynString</w:t>
+      </w:r>
+      <w:proofErr w:type="spellEnd"/>
+      <w:r>
+        <w:rPr>
+          <w:rFonts w:ascii="Calibri" w:eastAsia="+mn-ea" w:hAnsi="Calibri" w:cs="+mn-cs"/>
+          <w:b/>
+          <w:bCs/>
+          <w:color w:val="000000"/>
+          <w:kern w:val="24"/>
+          <w:sz w:val="24"/>
+          <w:szCs w:val="24"/>
+          <w:lang w:val="en-US" w:eastAsia="en-CA"/>
+        </w:rPr>
+        <w:t xml:space="preserve"> is called?</w:t>
+      </w:r>
+    </w:p>
+    <w:p>
+      <w:pPr>
+        <w:spacing w:before="150" w:after="0" w:line="216" w:lineRule="auto"/>
+        <w:rPr>
+          <w:rFonts w:ascii="Calibri" w:eastAsia="+mn-ea" w:hAnsi="Calibri" w:cs="+mn-cs"/>
+          <w:color w:val="000000"/>
+          <w:kern w:val="24"/>
+          <w:sz w:val="24"/>
+          <w:szCs w:val="24"/>
+          <w:lang w:val="en-US" w:eastAsia="en-CA"/>
+        </w:rPr>
+      </w:pPr>
+      <w:r>
+        <w:rPr>
+          <w:rFonts w:ascii="Calibri" w:eastAsia="+mn-ea" w:hAnsi="Calibri" w:cs="+mn-cs"/>
+          <w:color w:val="000000"/>
+          <w:kern w:val="24"/>
+          <w:sz w:val="24"/>
+          <w:szCs w:val="24"/>
+          <w:lang w:val="en-US" w:eastAsia="en-CA"/>
+        </w:rPr>
+        <w:t xml:space="preserve">By the time we get to point 4, the destructor will have been called twice. First it is called for c, since the variable c ceases to exist outside of the curly braces it was created in. The second time the destructor is called is during is when the “delete b” line of code is executed. </w:t>
+      </w:r>
+    </w:p>
+    <w:p>
+      <w:pPr>
+        <w:spacing w:before="150" w:after="0" w:line="216" w:lineRule="auto"/>
+        <w:rPr>
+          <w:rFonts w:ascii="Times New Roman" w:eastAsia="Times New Roman" w:hAnsi="Times New Roman" w:cs="Times New Roman"/>
+          <w:sz w:val="36"/>
+          <w:szCs w:val="36"/>
+          <w:lang w:eastAsia="en-CA"/>
+        </w:rPr>
+      </w:pPr>
+    </w:p>
+    <w:p>
+      <w:pPr>
+        <w:spacing w:before="150" w:after="0" w:line="216" w:lineRule="auto"/>
+        <w:rPr>
+          <w:rFonts w:ascii="Times New Roman" w:eastAsia="Times New Roman" w:hAnsi="Times New Roman" w:cs="Times New Roman"/>
+          <w:b/>
+          <w:bCs/>
+          <w:sz w:val="24"/>
+          <w:szCs w:val="24"/>
+          <w:lang w:eastAsia="en-CA"/>
+        </w:rPr>
+      </w:pPr>
+      <w:r>
+        <w:rPr>
+          <w:rFonts w:ascii="Calibri" w:eastAsia="+mn-ea" w:hAnsi="Calibri" w:cs="+mn-cs"/>
+          <w:b/>
+          <w:bCs/>
+          <w:color w:val="000000"/>
+          <w:kern w:val="24"/>
+          <w:sz w:val="24"/>
+          <w:szCs w:val="24"/>
+          <w:lang w:val="en-US" w:eastAsia="en-CA"/>
+        </w:rPr>
+        <w:t xml:space="preserve">3. Overall how many times in total the destructor of the class </w:t>
+      </w:r>
+      <w:proofErr w:type="spellStart"/>
+      <w:r>
+        <w:rPr>
+          <w:rFonts w:ascii="Calibri" w:eastAsia="+mn-ea" w:hAnsi="Calibri" w:cs="+mn-cs"/>
+          <w:b/>
+          <w:bCs/>
+          <w:color w:val="000000"/>
+          <w:kern w:val="24"/>
+          <w:sz w:val="24"/>
+          <w:szCs w:val="24"/>
+          <w:lang w:val="en-US" w:eastAsia="en-CA"/>
+        </w:rPr>
+        <w:t>DynString</w:t>
+      </w:r>
+      <w:proofErr w:type="spellEnd"/>
+      <w:r>
+        <w:rPr>
+          <w:rFonts w:ascii="Calibri" w:eastAsia="+mn-ea" w:hAnsi="Calibri" w:cs="+mn-cs"/>
+          <w:b/>
+          <w:bCs/>
+          <w:color w:val="000000"/>
+          <w:kern w:val="24"/>
+          <w:sz w:val="24"/>
+          <w:szCs w:val="24"/>
+          <w:lang w:val="en-US" w:eastAsia="en-CA"/>
+        </w:rPr>
+        <w:t xml:space="preserve"> will be called in this program?</w:t>
+      </w:r>
+    </w:p>
+    <w:p>
+      <w:pPr>
+        <w:spacing w:before="150" w:after="0" w:line="216" w:lineRule="auto"/>
+        <w:rPr>
+          <w:rFonts w:ascii="Calibri" w:eastAsia="+mn-ea" w:hAnsi="Calibri" w:cs="+mn-cs"/>
+          <w:color w:val="000000"/>
+          <w:kern w:val="24"/>
+          <w:sz w:val="24"/>
+          <w:szCs w:val="24"/>
+          <w:lang w:val="en-US" w:eastAsia="en-CA"/>
+        </w:rPr>
+      </w:pPr>
+      <w:r>
+        <w:rPr>
+          <w:rFonts w:ascii="Calibri" w:eastAsia="+mn-ea" w:hAnsi="Calibri" w:cs="+mn-cs"/>
+          <w:color w:val="000000"/>
+          <w:kern w:val="24"/>
+          <w:sz w:val="24"/>
+          <w:szCs w:val="24"/>
+          <w:lang w:val="en-US" w:eastAsia="en-CA"/>
+        </w:rPr>
+        <w:t xml:space="preserve">By the time we get to the end of the program, the destructor of </w:t>
+      </w:r>
+      <w:proofErr w:type="spellStart"/>
+      <w:r>
+        <w:rPr>
+          <w:rFonts w:ascii="Calibri" w:eastAsia="+mn-ea" w:hAnsi="Calibri" w:cs="+mn-cs"/>
+          <w:color w:val="000000"/>
+          <w:kern w:val="24"/>
+          <w:sz w:val="24"/>
+          <w:szCs w:val="24"/>
+          <w:lang w:val="en-US" w:eastAsia="en-CA"/>
+        </w:rPr>
+        <w:t>DynString</w:t>
+      </w:r>
+      <w:proofErr w:type="spellEnd"/>
+      <w:r>
+        <w:rPr>
+          <w:rFonts w:ascii="Calibri" w:eastAsia="+mn-ea" w:hAnsi="Calibri" w:cs="+mn-cs"/>
+          <w:color w:val="000000"/>
+          <w:kern w:val="24"/>
+          <w:sz w:val="24"/>
+          <w:szCs w:val="24"/>
+          <w:lang w:val="en-US" w:eastAsia="en-CA"/>
+        </w:rPr>
+        <w:t xml:space="preserve"> is called 3 times, once for a, b, and c each. </w:t>
+      </w:r>
+    </w:p>
+    <w:p>
+      <w:pPr>
+        <w:spacing w:before="150" w:after="0" w:line="216" w:lineRule="auto"/>
+        <w:rPr>
+          <w:rFonts w:ascii="Times New Roman" w:eastAsia="Times New Roman" w:hAnsi="Times New Roman" w:cs="Times New Roman"/>
+          <w:sz w:val="36"/>
+          <w:szCs w:val="36"/>
+          <w:lang w:eastAsia="en-CA"/>
+        </w:rPr>
+      </w:pPr>
+    </w:p>
+    <w:p>
+      <w:pPr>
+        <w:spacing w:before="150" w:after="0" w:line="216" w:lineRule="auto"/>
+        <w:rPr>
+          <w:rFonts w:ascii="Times New Roman" w:eastAsia="Times New Roman" w:hAnsi="Times New Roman" w:cs="Times New Roman"/>
+          <w:b/>
+          <w:bCs/>
+          <w:sz w:val="24"/>
+          <w:szCs w:val="24"/>
+          <w:lang w:eastAsia="en-CA"/>
+        </w:rPr>
+      </w:pPr>
+      <w:r>
+        <w:rPr>
+          <w:rFonts w:ascii="Calibri" w:eastAsia="+mn-ea" w:hAnsi="Calibri" w:cs="+mn-cs"/>
+          <w:b/>
+          <w:bCs/>
+          <w:color w:val="000000"/>
+          <w:kern w:val="24"/>
+          <w:sz w:val="24"/>
+          <w:szCs w:val="24"/>
+          <w:lang w:val="en-US" w:eastAsia="en-CA"/>
+        </w:rPr>
+        <w:t>4. Answer the question that is noted in the main function: What is going wrong after you press the return key in the main function?</w:t>
+      </w:r>
+    </w:p>
+    <w:p>
+      <w:pPr>
+        <w:numPr>
+          <w:ilvl w:val="0"/>
+          <w:numId w:val="2"/>
+        </w:numPr>
+        <w:spacing w:after="0" w:line="216" w:lineRule="auto"/>
+        <w:ind w:left="994"/>
+        <w:contextualSpacing/>
+        <w:rPr>
+          <w:rFonts w:ascii="Times New Roman" w:eastAsia="Times New Roman" w:hAnsi="Times New Roman" w:cs="Times New Roman"/>
+          <w:sz w:val="24"/>
+          <w:szCs w:val="36"/>
+          <w:lang w:eastAsia="en-CA"/>
+        </w:rPr>
+      </w:pPr>
+      <w:r>
+        <w:rPr>
+          <w:rFonts w:ascii="Calibri" w:eastAsia="+mn-ea" w:hAnsi="Calibri" w:cs="+mn-cs"/>
+          <w:color w:val="000000"/>
+          <w:kern w:val="24"/>
+          <w:sz w:val="24"/>
+          <w:szCs w:val="24"/>
+          <w:lang w:eastAsia="en-CA"/>
+        </w:rPr>
+        <w:t xml:space="preserve">In this program, the variable </w:t>
+      </w:r>
+      <w:r>
+        <w:rPr>
+          <w:rFonts w:ascii="Consolas" w:eastAsia="+mn-ea" w:hAnsi="Consolas" w:cs="+mn-cs"/>
+          <w:color w:val="44546A"/>
+          <w:kern w:val="24"/>
+          <w:sz w:val="24"/>
+          <w:szCs w:val="24"/>
+          <w:lang w:eastAsia="en-CA"/>
+        </w:rPr>
+        <w:t>c</w:t>
+      </w:r>
+      <w:r>
+        <w:rPr>
+          <w:rFonts w:ascii="Calibri" w:eastAsia="+mn-ea" w:hAnsi="Calibri" w:cs="+mn-cs"/>
+          <w:color w:val="000000"/>
+          <w:kern w:val="24"/>
+          <w:sz w:val="24"/>
+          <w:szCs w:val="24"/>
+          <w:lang w:eastAsia="en-CA"/>
+        </w:rPr>
+        <w:t xml:space="preserve"> is set equal to the variable </w:t>
+      </w:r>
+      <w:r>
+        <w:rPr>
+          <w:rFonts w:ascii="Consolas" w:eastAsia="+mn-ea" w:hAnsi="Consolas" w:cs="+mn-cs"/>
+          <w:color w:val="44546A"/>
+          <w:kern w:val="24"/>
+          <w:sz w:val="24"/>
+          <w:szCs w:val="24"/>
+          <w:lang w:eastAsia="en-CA"/>
+        </w:rPr>
+        <w:t>a</w:t>
+      </w:r>
+      <w:r>
+        <w:rPr>
+          <w:rFonts w:ascii="Calibri" w:eastAsia="+mn-ea" w:hAnsi="Calibri" w:cs="+mn-cs"/>
+          <w:color w:val="000000"/>
+          <w:kern w:val="24"/>
+          <w:sz w:val="24"/>
+          <w:szCs w:val="24"/>
+          <w:lang w:eastAsia="en-CA"/>
+        </w:rPr>
+        <w:t xml:space="preserve"> within an extra pair of curly braces, so the destructor is called for </w:t>
+      </w:r>
+      <w:r>
+        <w:rPr>
+          <w:rFonts w:ascii="Consolas" w:eastAsia="+mn-ea" w:hAnsi="Consolas" w:cs="+mn-cs"/>
+          <w:color w:val="44546A"/>
+          <w:kern w:val="24"/>
+          <w:sz w:val="24"/>
+          <w:szCs w:val="24"/>
+          <w:lang w:eastAsia="en-CA"/>
+        </w:rPr>
+        <w:t>c</w:t>
+      </w:r>
+      <w:r>
+        <w:rPr>
+          <w:rFonts w:ascii="Consolas" w:eastAsia="+mn-ea" w:hAnsi="Consolas" w:cs="+mn-cs"/>
+          <w:color w:val="000000"/>
+          <w:kern w:val="24"/>
+          <w:sz w:val="24"/>
+          <w:szCs w:val="24"/>
+          <w:lang w:eastAsia="en-CA"/>
+        </w:rPr>
+        <w:t xml:space="preserve"> </w:t>
+      </w:r>
+      <w:r>
+        <w:rPr>
+          <w:rFonts w:ascii="Calibri" w:eastAsia="+mn-ea" w:hAnsi="Calibri" w:cs="+mn-cs"/>
+          <w:color w:val="000000"/>
+          <w:kern w:val="24"/>
+          <w:sz w:val="24"/>
+          <w:szCs w:val="24"/>
+          <w:lang w:eastAsia="en-CA"/>
+        </w:rPr>
+        <w:t xml:space="preserve">after the program exits these extra curly braces (since </w:t>
+      </w:r>
+      <w:r>
+        <w:rPr>
+          <w:rFonts w:ascii="Consolas" w:eastAsia="+mn-ea" w:hAnsi="Consolas" w:cs="+mn-cs"/>
+          <w:color w:val="44546A"/>
+          <w:kern w:val="24"/>
+          <w:sz w:val="24"/>
+          <w:szCs w:val="24"/>
+          <w:lang w:eastAsia="en-CA"/>
+        </w:rPr>
+        <w:t>c</w:t>
+      </w:r>
+      <w:r>
+        <w:rPr>
+          <w:rFonts w:ascii="Consolas" w:eastAsia="+mn-ea" w:hAnsi="Consolas" w:cs="+mn-cs"/>
+          <w:color w:val="000000"/>
+          <w:kern w:val="24"/>
+          <w:sz w:val="24"/>
+          <w:szCs w:val="24"/>
+          <w:lang w:eastAsia="en-CA"/>
+        </w:rPr>
+        <w:t xml:space="preserve"> </w:t>
+      </w:r>
+      <w:r>
+        <w:rPr>
+          <w:rFonts w:ascii="Calibri" w:eastAsia="+mn-ea" w:hAnsi="Calibri" w:cs="+mn-cs"/>
+          <w:color w:val="000000"/>
+          <w:kern w:val="24"/>
+          <w:sz w:val="24"/>
+          <w:szCs w:val="24"/>
+          <w:lang w:eastAsia="en-CA"/>
+        </w:rPr>
+        <w:t xml:space="preserve">goes out of scope). </w:t>
+      </w:r>
+    </w:p>
+    <w:p>
+      <w:pPr>
+        <w:numPr>
+          <w:ilvl w:val="0"/>
+          <w:numId w:val="2"/>
+        </w:numPr>
+        <w:spacing w:after="0" w:line="216" w:lineRule="auto"/>
+        <w:ind w:left="994"/>
+        <w:contextualSpacing/>
+        <w:rPr>
+          <w:rFonts w:ascii="Times New Roman" w:eastAsia="Times New Roman" w:hAnsi="Times New Roman" w:cs="Times New Roman"/>
+          <w:sz w:val="24"/>
+          <w:szCs w:val="36"/>
+          <w:lang w:eastAsia="en-CA"/>
+        </w:rPr>
+      </w:pPr>
+      <w:r>
+        <w:rPr>
+          <w:rFonts w:ascii="Calibri" w:eastAsia="+mn-ea" w:hAnsi="Calibri" w:cs="+mn-cs"/>
+          <w:color w:val="000000"/>
+          <w:kern w:val="24"/>
+          <w:sz w:val="24"/>
+          <w:szCs w:val="24"/>
+          <w:lang w:eastAsia="en-CA"/>
+        </w:rPr>
+        <w:t xml:space="preserve">In the destructor for the </w:t>
+      </w:r>
+      <w:proofErr w:type="spellStart"/>
+      <w:r>
+        <w:rPr>
+          <w:rFonts w:ascii="Consolas" w:eastAsia="+mn-ea" w:hAnsi="Consolas" w:cs="+mn-cs"/>
+          <w:color w:val="44546A"/>
+          <w:kern w:val="24"/>
+          <w:sz w:val="24"/>
+          <w:szCs w:val="24"/>
+          <w:lang w:eastAsia="en-CA"/>
+        </w:rPr>
+        <w:t>DynString</w:t>
+      </w:r>
+      <w:proofErr w:type="spellEnd"/>
+      <w:r>
+        <w:rPr>
+          <w:rFonts w:ascii="Calibri" w:eastAsia="+mn-ea" w:hAnsi="Calibri" w:cs="+mn-cs"/>
+          <w:color w:val="000000"/>
+          <w:kern w:val="24"/>
+          <w:sz w:val="24"/>
+          <w:szCs w:val="24"/>
+          <w:lang w:eastAsia="en-CA"/>
+        </w:rPr>
+        <w:t xml:space="preserve"> class, the allocated space for </w:t>
+      </w:r>
+      <w:proofErr w:type="spellStart"/>
+      <w:r>
+        <w:rPr>
+          <w:rFonts w:ascii="Consolas" w:eastAsia="+mn-ea" w:hAnsi="Consolas" w:cs="+mn-cs"/>
+          <w:color w:val="44546A"/>
+          <w:kern w:val="24"/>
+          <w:sz w:val="24"/>
+          <w:szCs w:val="24"/>
+          <w:lang w:eastAsia="en-CA"/>
+        </w:rPr>
+        <w:t>storageM</w:t>
+      </w:r>
+      <w:proofErr w:type="spellEnd"/>
+      <w:r>
+        <w:rPr>
+          <w:rFonts w:ascii="Calibri" w:eastAsia="+mn-ea" w:hAnsi="Calibri" w:cs="+mn-cs"/>
+          <w:color w:val="000000"/>
+          <w:kern w:val="24"/>
+          <w:sz w:val="24"/>
+          <w:szCs w:val="24"/>
+          <w:lang w:eastAsia="en-CA"/>
+        </w:rPr>
+        <w:t xml:space="preserve"> is freed through the line </w:t>
+      </w:r>
+      <w:r>
+        <w:rPr>
+          <w:rFonts w:ascii="Consolas" w:eastAsia="+mn-ea" w:hAnsi="Consolas" w:cs="+mn-cs"/>
+          <w:color w:val="44546A"/>
+          <w:kern w:val="24"/>
+          <w:sz w:val="24"/>
+          <w:szCs w:val="24"/>
+          <w:lang w:eastAsia="en-CA"/>
+        </w:rPr>
+        <w:t>delete [] </w:t>
+      </w:r>
+      <w:proofErr w:type="spellStart"/>
+      <w:r>
+        <w:rPr>
+          <w:rFonts w:ascii="Consolas" w:eastAsia="+mn-ea" w:hAnsi="Consolas" w:cs="+mn-cs"/>
+          <w:color w:val="44546A"/>
+          <w:kern w:val="24"/>
+          <w:sz w:val="24"/>
+          <w:szCs w:val="24"/>
+          <w:lang w:eastAsia="en-CA"/>
+        </w:rPr>
+        <w:t>storageM</w:t>
+      </w:r>
+      <w:proofErr w:type="spellEnd"/>
+      <w:r>
+        <w:rPr>
+          <w:rFonts w:ascii="Consolas" w:eastAsia="+mn-ea" w:hAnsi="Consolas" w:cs="+mn-cs"/>
+          <w:color w:val="44546A"/>
+          <w:kern w:val="24"/>
+          <w:sz w:val="24"/>
+          <w:szCs w:val="24"/>
+          <w:lang w:eastAsia="en-CA"/>
+        </w:rPr>
+        <w:t>;</w:t>
+      </w:r>
+      <w:r>
+        <w:rPr>
+          <w:rFonts w:ascii="Calibri" w:eastAsia="+mn-ea" w:hAnsi="Calibri" w:cs="+mn-cs"/>
+          <w:color w:val="000000"/>
+          <w:kern w:val="24"/>
+          <w:sz w:val="24"/>
+          <w:szCs w:val="24"/>
+          <w:lang w:eastAsia="en-CA"/>
+        </w:rPr>
+        <w:t xml:space="preserve"> but the pointer pointing to that spot is still pointing there. </w:t>
+      </w:r>
+    </w:p>
+    <w:p>
+      <w:pPr>
+        <w:numPr>
+          <w:ilvl w:val="0"/>
+          <w:numId w:val="2"/>
+        </w:numPr>
+        <w:spacing w:after="0" w:line="216" w:lineRule="auto"/>
+        <w:ind w:left="994"/>
+        <w:contextualSpacing/>
+        <w:rPr>
+          <w:rFonts w:ascii="Times New Roman" w:eastAsia="Times New Roman" w:hAnsi="Times New Roman" w:cs="Times New Roman"/>
+          <w:sz w:val="24"/>
+          <w:szCs w:val="36"/>
+          <w:lang w:eastAsia="en-CA"/>
+        </w:rPr>
+      </w:pPr>
+      <w:r>
+        <w:rPr>
+          <w:rFonts w:ascii="Calibri" w:eastAsia="+mn-ea" w:hAnsi="Calibri" w:cs="+mn-cs"/>
+          <w:color w:val="000000"/>
+          <w:kern w:val="24"/>
+          <w:sz w:val="24"/>
+          <w:szCs w:val="24"/>
+          <w:lang w:eastAsia="en-CA"/>
+        </w:rPr>
+        <w:t xml:space="preserve">Since </w:t>
+      </w:r>
+      <w:r>
+        <w:rPr>
+          <w:rFonts w:ascii="Consolas" w:eastAsia="+mn-ea" w:hAnsi="Consolas" w:cs="+mn-cs"/>
+          <w:color w:val="44546A"/>
+          <w:kern w:val="24"/>
+          <w:sz w:val="24"/>
+          <w:szCs w:val="24"/>
+          <w:lang w:eastAsia="en-CA"/>
+        </w:rPr>
+        <w:t>c</w:t>
+      </w:r>
+      <w:r>
+        <w:rPr>
+          <w:rFonts w:ascii="Calibri" w:eastAsia="+mn-ea" w:hAnsi="Calibri" w:cs="+mn-cs"/>
+          <w:color w:val="000000"/>
+          <w:kern w:val="24"/>
+          <w:sz w:val="24"/>
+          <w:szCs w:val="24"/>
+          <w:lang w:eastAsia="en-CA"/>
+        </w:rPr>
+        <w:t xml:space="preserve"> was set equal to </w:t>
+      </w:r>
+      <w:r>
+        <w:rPr>
+          <w:rFonts w:ascii="Consolas" w:eastAsia="+mn-ea" w:hAnsi="Consolas" w:cs="+mn-cs"/>
+          <w:color w:val="44546A"/>
+          <w:kern w:val="24"/>
+          <w:sz w:val="24"/>
+          <w:szCs w:val="24"/>
+          <w:lang w:eastAsia="en-CA"/>
+        </w:rPr>
+        <w:t>a</w:t>
+      </w:r>
+      <w:r>
+        <w:rPr>
+          <w:rFonts w:ascii="Calibri" w:eastAsia="+mn-ea" w:hAnsi="Calibri" w:cs="+mn-cs"/>
+          <w:color w:val="000000"/>
+          <w:kern w:val="24"/>
+          <w:sz w:val="24"/>
+          <w:szCs w:val="24"/>
+          <w:lang w:eastAsia="en-CA"/>
+        </w:rPr>
+        <w:t xml:space="preserve">, their </w:t>
+      </w:r>
+      <w:proofErr w:type="spellStart"/>
+      <w:r>
+        <w:rPr>
+          <w:rFonts w:ascii="Consolas" w:eastAsia="+mn-ea" w:hAnsi="Consolas" w:cs="+mn-cs"/>
+          <w:color w:val="44546A"/>
+          <w:kern w:val="24"/>
+          <w:sz w:val="24"/>
+          <w:szCs w:val="24"/>
+          <w:lang w:eastAsia="en-CA"/>
+        </w:rPr>
+        <w:t>storageM</w:t>
+      </w:r>
+      <w:proofErr w:type="spellEnd"/>
+      <w:r>
+        <w:rPr>
+          <w:rFonts w:ascii="Calibri" w:eastAsia="+mn-ea" w:hAnsi="Calibri" w:cs="+mn-cs"/>
+          <w:color w:val="000000"/>
+          <w:kern w:val="24"/>
+          <w:sz w:val="24"/>
+          <w:szCs w:val="24"/>
+          <w:lang w:eastAsia="en-CA"/>
+        </w:rPr>
+        <w:t xml:space="preserve"> pointer pointed to the same location in heap memory. </w:t>
+      </w:r>
+    </w:p>
+    <w:p>
+      <w:pPr>
+        <w:numPr>
+          <w:ilvl w:val="0"/>
+          <w:numId w:val="2"/>
+        </w:numPr>
+        <w:spacing w:after="0" w:line="216" w:lineRule="auto"/>
+        <w:ind w:left="994"/>
+        <w:contextualSpacing/>
+        <w:rPr>
+          <w:rFonts w:ascii="Times New Roman" w:eastAsia="Times New Roman" w:hAnsi="Times New Roman" w:cs="Times New Roman"/>
+          <w:sz w:val="24"/>
+          <w:szCs w:val="36"/>
+          <w:lang w:eastAsia="en-CA"/>
+        </w:rPr>
+      </w:pPr>
+      <w:r>
+        <w:rPr>
+          <w:rFonts w:ascii="Calibri" w:eastAsia="+mn-ea" w:hAnsi="Calibri" w:cs="+mn-cs"/>
+          <w:color w:val="000000"/>
+          <w:kern w:val="24"/>
+          <w:sz w:val="24"/>
+          <w:szCs w:val="24"/>
+          <w:lang w:eastAsia="en-CA"/>
+        </w:rPr>
+        <w:t xml:space="preserve">Therefore, when the destructor for </w:t>
+      </w:r>
+      <w:r>
+        <w:rPr>
+          <w:rFonts w:ascii="Consolas" w:eastAsia="+mn-ea" w:hAnsi="Consolas" w:cs="+mn-cs"/>
+          <w:color w:val="44546A"/>
+          <w:kern w:val="24"/>
+          <w:sz w:val="24"/>
+          <w:szCs w:val="24"/>
+          <w:lang w:eastAsia="en-CA"/>
+        </w:rPr>
+        <w:t>a</w:t>
+      </w:r>
+      <w:r>
+        <w:rPr>
+          <w:rFonts w:ascii="Calibri" w:eastAsia="+mn-ea" w:hAnsi="Calibri" w:cs="+mn-cs"/>
+          <w:color w:val="000000"/>
+          <w:kern w:val="24"/>
+          <w:sz w:val="24"/>
+          <w:szCs w:val="24"/>
+          <w:lang w:eastAsia="en-CA"/>
+        </w:rPr>
+        <w:t xml:space="preserve"> is called again at the end of the main function, and we try to de-allocate the memory for </w:t>
+      </w:r>
+      <w:proofErr w:type="spellStart"/>
+      <w:r>
+        <w:rPr>
+          <w:rFonts w:ascii="Consolas" w:eastAsia="+mn-ea" w:hAnsi="Consolas" w:cs="+mn-cs"/>
+          <w:color w:val="44546A"/>
+          <w:kern w:val="24"/>
+          <w:sz w:val="24"/>
+          <w:szCs w:val="24"/>
+          <w:lang w:eastAsia="en-CA"/>
+        </w:rPr>
+        <w:t>storageM</w:t>
+      </w:r>
+      <w:proofErr w:type="spellEnd"/>
+      <w:r>
+        <w:rPr>
+          <w:rFonts w:ascii="Calibri" w:eastAsia="+mn-ea" w:hAnsi="Calibri" w:cs="+mn-cs"/>
+          <w:color w:val="000000"/>
+          <w:kern w:val="24"/>
+          <w:sz w:val="24"/>
+          <w:szCs w:val="24"/>
+          <w:lang w:eastAsia="en-CA"/>
+        </w:rPr>
+        <w:t xml:space="preserve"> that was already de-allocated, we get an error. </w:t>
+      </w:r>
+    </w:p>
+    <w:p>
+      <w:pPr>
+        <w:numPr>
+          <w:ilvl w:val="0"/>
+          <w:numId w:val="2"/>
+        </w:numPr>
+        <w:spacing w:after="0" w:line="216" w:lineRule="auto"/>
+        <w:ind w:left="994"/>
+        <w:contextualSpacing/>
+        <w:rPr>
+          <w:rFonts w:ascii="Times New Roman" w:eastAsia="Times New Roman" w:hAnsi="Times New Roman" w:cs="Times New Roman"/>
+          <w:sz w:val="24"/>
+          <w:szCs w:val="36"/>
+          <w:lang w:eastAsia="en-CA"/>
+        </w:rPr>
+      </w:pPr>
+      <w:r>
+        <w:rPr>
+          <w:rFonts w:ascii="Calibri" w:eastAsia="+mn-ea" w:hAnsi="Calibri" w:cs="+mn-cs"/>
+          <w:color w:val="000000"/>
+          <w:kern w:val="24"/>
+          <w:sz w:val="24"/>
+          <w:szCs w:val="24"/>
+          <w:lang w:eastAsia="en-CA"/>
+        </w:rPr>
+        <w:t xml:space="preserve">A way to solve this would be adding </w:t>
+      </w:r>
+      <w:proofErr w:type="spellStart"/>
+      <w:r>
+        <w:rPr>
+          <w:rFonts w:ascii="Consolas" w:eastAsia="+mn-ea" w:hAnsi="Consolas" w:cs="+mn-cs"/>
+          <w:color w:val="44546A"/>
+          <w:kern w:val="24"/>
+          <w:sz w:val="24"/>
+          <w:szCs w:val="24"/>
+          <w:lang w:eastAsia="en-CA"/>
+        </w:rPr>
+        <w:t>storageM</w:t>
+      </w:r>
+      <w:proofErr w:type="spellEnd"/>
+      <w:r>
+        <w:rPr>
+          <w:rFonts w:ascii="Consolas" w:eastAsia="+mn-ea" w:hAnsi="Consolas" w:cs="+mn-cs"/>
+          <w:color w:val="44546A"/>
+          <w:kern w:val="24"/>
+          <w:sz w:val="24"/>
+          <w:szCs w:val="24"/>
+          <w:lang w:eastAsia="en-CA"/>
+        </w:rPr>
+        <w:t xml:space="preserve"> = </w:t>
+      </w:r>
+      <w:proofErr w:type="spellStart"/>
+      <w:r>
+        <w:rPr>
+          <w:rFonts w:ascii="Consolas" w:eastAsia="+mn-ea" w:hAnsi="Consolas" w:cs="+mn-cs"/>
+          <w:color w:val="44546A"/>
+          <w:kern w:val="24"/>
+          <w:sz w:val="24"/>
+          <w:szCs w:val="24"/>
+          <w:lang w:eastAsia="en-CA"/>
+        </w:rPr>
+        <w:t>nullptr</w:t>
+      </w:r>
+      <w:proofErr w:type="spellEnd"/>
+      <w:r>
+        <w:rPr>
+          <w:rFonts w:ascii="Calibri" w:eastAsia="+mn-ea" w:hAnsi="Calibri" w:cs="+mn-cs"/>
+          <w:color w:val="000000"/>
+          <w:kern w:val="24"/>
+          <w:sz w:val="24"/>
+          <w:szCs w:val="24"/>
+          <w:lang w:eastAsia="en-CA"/>
+        </w:rPr>
+        <w:t xml:space="preserve"> within the destructor for the </w:t>
+      </w:r>
+      <w:proofErr w:type="spellStart"/>
+      <w:r>
+        <w:rPr>
+          <w:rFonts w:ascii="Consolas" w:eastAsia="+mn-ea" w:hAnsi="Consolas" w:cs="+mn-cs"/>
+          <w:color w:val="44546A"/>
+          <w:kern w:val="24"/>
+          <w:sz w:val="24"/>
+          <w:szCs w:val="24"/>
+          <w:lang w:eastAsia="en-CA"/>
+        </w:rPr>
+        <w:t>DynString</w:t>
+      </w:r>
+      <w:proofErr w:type="spellEnd"/>
+      <w:r>
+        <w:rPr>
+          <w:rFonts w:ascii="Calibri" w:eastAsia="+mn-ea" w:hAnsi="Calibri" w:cs="+mn-cs"/>
+          <w:color w:val="000000"/>
+          <w:kern w:val="24"/>
+          <w:sz w:val="24"/>
+          <w:szCs w:val="24"/>
+          <w:lang w:eastAsia="en-CA"/>
+        </w:rPr>
+        <w:t xml:space="preserve"> class.  </w:t>
+      </w:r>
+      <w:r>
+        <w:rPr>
+          <w:sz w:val="44"/>
+          <w:szCs w:val="44"/>
+        </w:rPr>
         <w:br w:type="page"/>
       </w:r>
     </w:p>
@@ -13936,7 +14948,7 @@
                     <pic:cNvPicPr/>
                   </pic:nvPicPr>
                   <pic:blipFill>
-                    <a:blip r:embed="rId12"/>
+                    <a:blip r:embed="rId16"/>
                     <a:stretch>
                       <a:fillRect/>
                     </a:stretch>
@@ -13970,6 +14982,146 @@
 <file path=word/numbering.xml><?xml version="1.0" encoding="utf-8"?>
 <w:numbering xmlns:wpc="http://schemas.microsoft.com/office/word/2010/wordprocessingCanvas" xmlns:cx="http://schemas.microsoft.com/office/drawing/2014/chartex" xmlns:cx1="http://schemas.microsoft.com/office/drawing/2015/9/8/chartex" xmlns:cx2="http://schemas.microsoft.com/office/drawing/2015/10/21/chartex" xmlns:cx3="http://schemas.microsoft.com/office/drawing/2016/5/9/chartex" xmlns:cx4="http://schemas.microsoft.com/office/drawing/2016/5/10/chartex" xmlns:cx5="http://schemas.microsoft.com/office/drawing/2016/5/11/chartex" xmlns:cx6="http://schemas.microsoft.com/office/drawing/2016/5/12/chartex" xmlns:cx7="http://schemas.microsoft.com/office/drawing/2016/5/13/chartex" xmlns:cx8="http://schemas.microsoft.com/office/drawing/2016/5/14/chartex" xmlns:mc="http://schemas.openxmlformats.org/markup-compatibility/2006" xmlns:aink="http://schemas.microsoft.com/office/drawing/2016/ink" xmlns:am3d="http://schemas.microsoft.com/office/drawing/2017/model3d" xmlns:o="urn:schemas-microsoft-com:office:office" xmlns:r="http://schemas.openxmlformats.org/officeDocument/2006/relationships" xmlns:m="http://schemas.openxmlformats.org/officeDocument/2006/math" xmlns:v="urn:schemas-microsoft-com:vml" xmlns:wp14="http://schemas.microsoft.com/office/word/2010/wordprocessingDrawing" xmlns:wp="http://schemas.openxmlformats.org/drawingml/2006/wordprocessingDrawing" xmlns:w10="urn:schemas-microsoft-com:office:word" xmlns:w="http://schemas.openxmlformats.org/wordprocessingml/2006/main" xmlns:w14="http://schemas.microsoft.com/office/word/2010/wordml" xmlns:w15="http://schemas.microsoft.com/office/word/2012/wordml" xmlns:w16cex="http://schemas.microsoft.com/office/word/2018/wordml/cex" xmlns:w16cid="http://schemas.microsoft.com/office/word/2016/wordml/cid" xmlns:w16="http://schemas.microsoft.com/office/word/2018/wordml" xmlns:w16sdtdh="http://schemas.microsoft.com/office/word/2020/wordml/sdtdatahash" xmlns:w16se="http://schemas.microsoft.com/office/word/2015/wordml/symex" xmlns:wpg="http://schemas.microsoft.com/office/word/2010/wordprocessingGroup" xmlns:wpi="http://schemas.microsoft.com/office/word/2010/wordprocessingInk" xmlns:wne="http://schemas.microsoft.com/office/word/2006/wordml" xmlns:wps="http://schemas.microsoft.com/office/word/2010/wordprocessingShape" mc:Ignorable="w14 w15 w16se w16cid w16 w16cex w16sdtdh wp14">
   <w:abstractNum w:abstractNumId="0" w15:restartNumberingAfterBreak="0">
+    <w:nsid w:val="0C7050E5"/>
+    <w:multiLevelType w:val="hybridMultilevel"/>
+    <w:tmpl w:val="6A7EC808"/>
+    <w:lvl w:ilvl="0" w:tplc="7A7A1824">
+      <w:start w:val="1"/>
+      <w:numFmt w:val="bullet"/>
+      <w:lvlText w:val="•"/>
+      <w:lvlJc w:val="left"/>
+      <w:pPr>
+        <w:tabs>
+          <w:tab w:val="num" w:pos="-376"/>
+        </w:tabs>
+        <w:ind w:left="-376" w:hanging="360"/>
+      </w:pPr>
+      <w:rPr>
+        <w:rFonts w:ascii="Arial" w:hAnsi="Arial" w:hint="default"/>
+      </w:rPr>
+    </w:lvl>
+    <w:lvl w:ilvl="1" w:tplc="A4B4FE52" w:tentative="1">
+      <w:start w:val="1"/>
+      <w:numFmt w:val="bullet"/>
+      <w:lvlText w:val="•"/>
+      <w:lvlJc w:val="left"/>
+      <w:pPr>
+        <w:tabs>
+          <w:tab w:val="num" w:pos="344"/>
+        </w:tabs>
+        <w:ind w:left="344" w:hanging="360"/>
+      </w:pPr>
+      <w:rPr>
+        <w:rFonts w:ascii="Arial" w:hAnsi="Arial" w:hint="default"/>
+      </w:rPr>
+    </w:lvl>
+    <w:lvl w:ilvl="2" w:tplc="27F4414E" w:tentative="1">
+      <w:start w:val="1"/>
+      <w:numFmt w:val="bullet"/>
+      <w:lvlText w:val="•"/>
+      <w:lvlJc w:val="left"/>
+      <w:pPr>
+        <w:tabs>
+          <w:tab w:val="num" w:pos="1064"/>
+        </w:tabs>
+        <w:ind w:left="1064" w:hanging="360"/>
+      </w:pPr>
+      <w:rPr>
+        <w:rFonts w:ascii="Arial" w:hAnsi="Arial" w:hint="default"/>
+      </w:rPr>
+    </w:lvl>
+    <w:lvl w:ilvl="3" w:tplc="B3C634EA" w:tentative="1">
+      <w:start w:val="1"/>
+      <w:numFmt w:val="bullet"/>
+      <w:lvlText w:val="•"/>
+      <w:lvlJc w:val="left"/>
+      <w:pPr>
+        <w:tabs>
+          <w:tab w:val="num" w:pos="1784"/>
+        </w:tabs>
+        <w:ind w:left="1784" w:hanging="360"/>
+      </w:pPr>
+      <w:rPr>
+        <w:rFonts w:ascii="Arial" w:hAnsi="Arial" w:hint="default"/>
+      </w:rPr>
+    </w:lvl>
+    <w:lvl w:ilvl="4" w:tplc="684E195A" w:tentative="1">
+      <w:start w:val="1"/>
+      <w:numFmt w:val="bullet"/>
+      <w:lvlText w:val="•"/>
+      <w:lvlJc w:val="left"/>
+      <w:pPr>
+        <w:tabs>
+          <w:tab w:val="num" w:pos="2504"/>
+        </w:tabs>
+        <w:ind w:left="2504" w:hanging="360"/>
+      </w:pPr>
+      <w:rPr>
+        <w:rFonts w:ascii="Arial" w:hAnsi="Arial" w:hint="default"/>
+      </w:rPr>
+    </w:lvl>
+    <w:lvl w:ilvl="5" w:tplc="09E27660" w:tentative="1">
+      <w:start w:val="1"/>
+      <w:numFmt w:val="bullet"/>
+      <w:lvlText w:val="•"/>
+      <w:lvlJc w:val="left"/>
+      <w:pPr>
+        <w:tabs>
+          <w:tab w:val="num" w:pos="3224"/>
+        </w:tabs>
+        <w:ind w:left="3224" w:hanging="360"/>
+      </w:pPr>
+      <w:rPr>
+        <w:rFonts w:ascii="Arial" w:hAnsi="Arial" w:hint="default"/>
+      </w:rPr>
+    </w:lvl>
+    <w:lvl w:ilvl="6" w:tplc="BB08C86C" w:tentative="1">
+      <w:start w:val="1"/>
+      <w:numFmt w:val="bullet"/>
+      <w:lvlText w:val="•"/>
+      <w:lvlJc w:val="left"/>
+      <w:pPr>
+        <w:tabs>
+          <w:tab w:val="num" w:pos="3944"/>
+        </w:tabs>
+        <w:ind w:left="3944" w:hanging="360"/>
+      </w:pPr>
+      <w:rPr>
+        <w:rFonts w:ascii="Arial" w:hAnsi="Arial" w:hint="default"/>
+      </w:rPr>
+    </w:lvl>
+    <w:lvl w:ilvl="7" w:tplc="4BC4166C" w:tentative="1">
+      <w:start w:val="1"/>
+      <w:numFmt w:val="bullet"/>
+      <w:lvlText w:val="•"/>
+      <w:lvlJc w:val="left"/>
+      <w:pPr>
+        <w:tabs>
+          <w:tab w:val="num" w:pos="4664"/>
+        </w:tabs>
+        <w:ind w:left="4664" w:hanging="360"/>
+      </w:pPr>
+      <w:rPr>
+        <w:rFonts w:ascii="Arial" w:hAnsi="Arial" w:hint="default"/>
+      </w:rPr>
+    </w:lvl>
+    <w:lvl w:ilvl="8" w:tplc="7C08AB64" w:tentative="1">
+      <w:start w:val="1"/>
+      <w:numFmt w:val="bullet"/>
+      <w:lvlText w:val="•"/>
+      <w:lvlJc w:val="left"/>
+      <w:pPr>
+        <w:tabs>
+          <w:tab w:val="num" w:pos="5384"/>
+        </w:tabs>
+        <w:ind w:left="5384" w:hanging="360"/>
+      </w:pPr>
+      <w:rPr>
+        <w:rFonts w:ascii="Arial" w:hAnsi="Arial" w:hint="default"/>
+      </w:rPr>
+    </w:lvl>
+  </w:abstractNum>
+  <w:abstractNum w:abstractNumId="1" w15:restartNumberingAfterBreak="0">
     <w:nsid w:val="5D51361C"/>
     <w:multiLevelType w:val="hybridMultilevel"/>
     <w:tmpl w:val="764A8ABA"/>
@@ -14082,6 +15234,9 @@
     </w:lvl>
   </w:abstractNum>
   <w:num w:numId="1">
+    <w:abstractNumId w:val="1"/>
+  </w:num>
+  <w:num w:numId="2">
     <w:abstractNumId w:val="0"/>
   </w:num>
 </w:numbering>
@@ -14533,7 +15688,6 @@
   <w:style w:type="character" w:default="1" w:styleId="DefaultParagraphFont">
     <w:name w:val="Default Paragraph Font"/>
     <w:uiPriority w:val="1"/>
-    <w:semiHidden/>
     <w:unhideWhenUsed/>
   </w:style>
   <w:style w:type="table" w:default="1" w:styleId="TableNormal">

</xml_diff>

<commit_message>
made updates after help from prof GH
</commit_message>
<xml_diff>
--- a/Lab 3 report GH JK.docx
+++ b/Lab 3 report GH JK.docx
@@ -413,22 +413,58 @@
           </wp:inline>
         </w:drawing>
       </w:r>
-    </w:p>
-    <w:p>
-      <w:pPr>
-        <w:rPr>
-          <w:noProof/>
-        </w:rPr>
-      </w:pPr>
       <w:r>
         <w:rPr>
           <w:noProof/>
         </w:rPr>
         <w:lastRenderedPageBreak/>
         <w:drawing>
-          <wp:inline distT="0" distB="0" distL="0" distR="0" wp14:anchorId="6D9BB62E" wp14:editId="09A90637">
-            <wp:extent cx="5001323" cy="5830114"/>
-            <wp:effectExtent l="0" t="0" r="8890" b="0"/>
+          <wp:inline distT="0" distB="0" distL="0" distR="0" wp14:anchorId="4649C088" wp14:editId="166BEF56">
+            <wp:extent cx="6525536" cy="6296904"/>
+            <wp:effectExtent l="0" t="0" r="8890" b="8890"/>
+            <wp:docPr id="12" name="Picture 12" descr="Diagram&#10;&#10;Description automatically generated"/>
+            <wp:cNvGraphicFramePr>
+              <a:graphicFrameLocks xmlns:a="http://schemas.openxmlformats.org/drawingml/2006/main" noChangeAspect="1"/>
+            </wp:cNvGraphicFramePr>
+            <a:graphic xmlns:a="http://schemas.openxmlformats.org/drawingml/2006/main">
+              <a:graphicData uri="http://schemas.openxmlformats.org/drawingml/2006/picture">
+                <pic:pic xmlns:pic="http://schemas.openxmlformats.org/drawingml/2006/picture">
+                  <pic:nvPicPr>
+                    <pic:cNvPr id="12" name="Picture 12" descr="Diagram&#10;&#10;Description automatically generated"/>
+                    <pic:cNvPicPr/>
+                  </pic:nvPicPr>
+                  <pic:blipFill>
+                    <a:blip r:embed="rId10"/>
+                    <a:stretch>
+                      <a:fillRect/>
+                    </a:stretch>
+                  </pic:blipFill>
+                  <pic:spPr>
+                    <a:xfrm>
+                      <a:off x="0" y="0"/>
+                      <a:ext cx="6525536" cy="6296904"/>
+                    </a:xfrm>
+                    <a:prstGeom prst="rect">
+                      <a:avLst/>
+                    </a:prstGeom>
+                  </pic:spPr>
+                </pic:pic>
+              </a:graphicData>
+            </a:graphic>
+          </wp:inline>
+        </w:drawing>
+      </w:r>
+    </w:p>
+    <w:p>
+      <w:r>
+        <w:rPr>
+          <w:noProof/>
+        </w:rPr>
+        <w:lastRenderedPageBreak/>
+        <w:drawing>
+          <wp:inline distT="0" distB="0" distL="0" distR="0" wp14:anchorId="19DF62BF" wp14:editId="29DBFB53">
+            <wp:extent cx="5830114" cy="5620534"/>
+            <wp:effectExtent l="0" t="0" r="0" b="0"/>
             <wp:docPr id="7" name="Picture 7" descr="Diagram&#10;&#10;Description automatically generated"/>
             <wp:cNvGraphicFramePr>
               <a:graphicFrameLocks xmlns:a="http://schemas.openxmlformats.org/drawingml/2006/main" noChangeAspect="1"/>
@@ -441,7 +477,7 @@
                     <pic:cNvPicPr/>
                   </pic:nvPicPr>
                   <pic:blipFill>
-                    <a:blip r:embed="rId10"/>
+                    <a:blip r:embed="rId11"/>
                     <a:stretch>
                       <a:fillRect/>
                     </a:stretch>
@@ -449,7 +485,7 @@
                   <pic:spPr>
                     <a:xfrm>
                       <a:off x="0" y="0"/>
-                      <a:ext cx="5001323" cy="5830114"/>
+                      <a:ext cx="5830114" cy="5620534"/>
                     </a:xfrm>
                     <a:prstGeom prst="rect">
                       <a:avLst/>
@@ -461,52 +497,18 @@
           </wp:inline>
         </w:drawing>
       </w:r>
+    </w:p>
+    <w:p>
+      <w:pPr>
+        <w:rPr>
+          <w:noProof/>
+        </w:rPr>
+      </w:pPr>
       <w:r>
         <w:rPr>
           <w:noProof/>
         </w:rPr>
         <w:t xml:space="preserve"> </w:t>
-      </w:r>
-      <w:r>
-        <w:rPr>
-          <w:noProof/>
-        </w:rPr>
-        <w:lastRenderedPageBreak/>
-        <w:drawing>
-          <wp:inline distT="0" distB="0" distL="0" distR="0" wp14:anchorId="6E5E0BDA" wp14:editId="3AE26F32">
-            <wp:extent cx="5943600" cy="5758815"/>
-            <wp:effectExtent l="0" t="0" r="0" b="0"/>
-            <wp:docPr id="8" name="Picture 8" descr="Diagram&#10;&#10;Description automatically generated"/>
-            <wp:cNvGraphicFramePr>
-              <a:graphicFrameLocks xmlns:a="http://schemas.openxmlformats.org/drawingml/2006/main" noChangeAspect="1"/>
-            </wp:cNvGraphicFramePr>
-            <a:graphic xmlns:a="http://schemas.openxmlformats.org/drawingml/2006/main">
-              <a:graphicData uri="http://schemas.openxmlformats.org/drawingml/2006/picture">
-                <pic:pic xmlns:pic="http://schemas.openxmlformats.org/drawingml/2006/picture">
-                  <pic:nvPicPr>
-                    <pic:cNvPr id="8" name="Picture 8" descr="Diagram&#10;&#10;Description automatically generated"/>
-                    <pic:cNvPicPr/>
-                  </pic:nvPicPr>
-                  <pic:blipFill>
-                    <a:blip r:embed="rId11"/>
-                    <a:stretch>
-                      <a:fillRect/>
-                    </a:stretch>
-                  </pic:blipFill>
-                  <pic:spPr>
-                    <a:xfrm>
-                      <a:off x="0" y="0"/>
-                      <a:ext cx="5943600" cy="5758815"/>
-                    </a:xfrm>
-                    <a:prstGeom prst="rect">
-                      <a:avLst/>
-                    </a:prstGeom>
-                  </pic:spPr>
-                </pic:pic>
-              </a:graphicData>
-            </a:graphic>
-          </wp:inline>
-        </w:drawing>
       </w:r>
     </w:p>
     <w:p>
@@ -12372,6 +12374,9 @@
     </w:p>
     <w:p>
       <w:r>
+        <w:rPr>
+          <w:noProof/>
+        </w:rPr>
         <w:drawing>
           <wp:inline distT="0" distB="0" distL="0" distR="0" wp14:anchorId="0DBCB4EA" wp14:editId="45842966">
             <wp:extent cx="6858000" cy="5706110"/>
@@ -12411,6 +12416,9 @@
     </w:p>
     <w:p>
       <w:r>
+        <w:rPr>
+          <w:noProof/>
+        </w:rPr>
         <w:lastRenderedPageBreak/>
         <w:drawing>
           <wp:inline distT="0" distB="0" distL="0" distR="0" wp14:anchorId="108F5EB2" wp14:editId="5EC58751">
@@ -12451,6 +12459,9 @@
     </w:p>
     <w:p>
       <w:r>
+        <w:rPr>
+          <w:noProof/>
+        </w:rPr>
         <w:lastRenderedPageBreak/>
         <w:drawing>
           <wp:inline distT="0" distB="0" distL="0" distR="0" wp14:anchorId="51799C7F" wp14:editId="786A54CC">
@@ -12489,14 +12500,18 @@
         </w:drawing>
       </w:r>
     </w:p>
+    <w:p/>
     <w:p>
+      <w:r>
+        <w:br w:type="page"/>
+      </w:r>
       <w:r>
         <w:lastRenderedPageBreak/>
         <w:drawing>
-          <wp:inline distT="0" distB="0" distL="0" distR="0" wp14:anchorId="54979ACA" wp14:editId="510FEAB5">
-            <wp:extent cx="6858000" cy="5446395"/>
-            <wp:effectExtent l="0" t="0" r="0" b="1905"/>
-            <wp:docPr id="11" name="Picture 11" descr="Diagram&#10;&#10;Description automatically generated"/>
+          <wp:inline distT="0" distB="0" distL="0" distR="0" wp14:anchorId="58C106D2" wp14:editId="26F89B89">
+            <wp:extent cx="6858000" cy="5362575"/>
+            <wp:effectExtent l="0" t="0" r="0" b="9525"/>
+            <wp:docPr id="8" name="Picture 8" descr="Diagram&#10;&#10;Description automatically generated"/>
             <wp:cNvGraphicFramePr>
               <a:graphicFrameLocks xmlns:a="http://schemas.openxmlformats.org/drawingml/2006/main" noChangeAspect="1"/>
             </wp:cNvGraphicFramePr>
@@ -12504,7 +12519,7 @@
               <a:graphicData uri="http://schemas.openxmlformats.org/drawingml/2006/picture">
                 <pic:pic xmlns:pic="http://schemas.openxmlformats.org/drawingml/2006/picture">
                   <pic:nvPicPr>
-                    <pic:cNvPr id="11" name="Picture 11" descr="Diagram&#10;&#10;Description automatically generated"/>
+                    <pic:cNvPr id="8" name="Picture 8" descr="Diagram&#10;&#10;Description automatically generated"/>
                     <pic:cNvPicPr/>
                   </pic:nvPicPr>
                   <pic:blipFill>
@@ -12516,7 +12531,7 @@
                   <pic:spPr>
                     <a:xfrm>
                       <a:off x="0" y="0"/>
-                      <a:ext cx="6858000" cy="5446395"/>
+                      <a:ext cx="6858000" cy="5362575"/>
                     </a:xfrm>
                     <a:prstGeom prst="rect">
                       <a:avLst/>
@@ -12569,35 +12584,7 @@
           <w:szCs w:val="24"/>
           <w:lang w:val="en-US" w:eastAsia="en-CA"/>
         </w:rPr>
-        <w:t xml:space="preserve">1. At point four in the main function, how many times the constructor of class </w:t>
-      </w:r>
-      <w:proofErr w:type="spellStart"/>
-      <w:r>
-        <w:rPr>
-          <w:rFonts w:ascii="Calibri" w:eastAsia="+mn-ea" w:hAnsi="Calibri" w:cs="+mn-cs"/>
-          <w:b/>
-          <w:bCs/>
-          <w:color w:val="000000"/>
-          <w:kern w:val="24"/>
-          <w:sz w:val="24"/>
-          <w:szCs w:val="24"/>
-          <w:lang w:val="en-US" w:eastAsia="en-CA"/>
-        </w:rPr>
-        <w:t>DynString</w:t>
-      </w:r>
-      <w:proofErr w:type="spellEnd"/>
-      <w:r>
-        <w:rPr>
-          <w:rFonts w:ascii="Calibri" w:eastAsia="+mn-ea" w:hAnsi="Calibri" w:cs="+mn-cs"/>
-          <w:b/>
-          <w:bCs/>
-          <w:color w:val="000000"/>
-          <w:kern w:val="24"/>
-          <w:sz w:val="24"/>
-          <w:szCs w:val="24"/>
-          <w:lang w:val="en-US" w:eastAsia="en-CA"/>
-        </w:rPr>
-        <w:t xml:space="preserve"> is called?</w:t>
+        <w:t>1. At point four in the main function, how many times the constructor of class DynString is called?</w:t>
       </w:r>
     </w:p>
     <w:p>
@@ -12658,35 +12645,7 @@
           <w:szCs w:val="24"/>
           <w:lang w:val="en-US" w:eastAsia="en-CA"/>
         </w:rPr>
-        <w:t xml:space="preserve">2. At point four how many times the destructor of the class </w:t>
-      </w:r>
-      <w:proofErr w:type="spellStart"/>
-      <w:r>
-        <w:rPr>
-          <w:rFonts w:ascii="Calibri" w:eastAsia="+mn-ea" w:hAnsi="Calibri" w:cs="+mn-cs"/>
-          <w:b/>
-          <w:bCs/>
-          <w:color w:val="000000"/>
-          <w:kern w:val="24"/>
-          <w:sz w:val="24"/>
-          <w:szCs w:val="24"/>
-          <w:lang w:val="en-US" w:eastAsia="en-CA"/>
-        </w:rPr>
-        <w:t>DynString</w:t>
-      </w:r>
-      <w:proofErr w:type="spellEnd"/>
-      <w:r>
-        <w:rPr>
-          <w:rFonts w:ascii="Calibri" w:eastAsia="+mn-ea" w:hAnsi="Calibri" w:cs="+mn-cs"/>
-          <w:b/>
-          <w:bCs/>
-          <w:color w:val="000000"/>
-          <w:kern w:val="24"/>
-          <w:sz w:val="24"/>
-          <w:szCs w:val="24"/>
-          <w:lang w:val="en-US" w:eastAsia="en-CA"/>
-        </w:rPr>
-        <w:t xml:space="preserve"> is called?</w:t>
+        <w:t>2. At point four how many times the destructor of the class DynString is called?</w:t>
       </w:r>
     </w:p>
     <w:p>
@@ -12747,35 +12706,7 @@
           <w:szCs w:val="24"/>
           <w:lang w:val="en-US" w:eastAsia="en-CA"/>
         </w:rPr>
-        <w:t xml:space="preserve">3. Overall how many times in total the destructor of the class </w:t>
-      </w:r>
-      <w:proofErr w:type="spellStart"/>
-      <w:r>
-        <w:rPr>
-          <w:rFonts w:ascii="Calibri" w:eastAsia="+mn-ea" w:hAnsi="Calibri" w:cs="+mn-cs"/>
-          <w:b/>
-          <w:bCs/>
-          <w:color w:val="000000"/>
-          <w:kern w:val="24"/>
-          <w:sz w:val="24"/>
-          <w:szCs w:val="24"/>
-          <w:lang w:val="en-US" w:eastAsia="en-CA"/>
-        </w:rPr>
-        <w:t>DynString</w:t>
-      </w:r>
-      <w:proofErr w:type="spellEnd"/>
-      <w:r>
-        <w:rPr>
-          <w:rFonts w:ascii="Calibri" w:eastAsia="+mn-ea" w:hAnsi="Calibri" w:cs="+mn-cs"/>
-          <w:b/>
-          <w:bCs/>
-          <w:color w:val="000000"/>
-          <w:kern w:val="24"/>
-          <w:sz w:val="24"/>
-          <w:szCs w:val="24"/>
-          <w:lang w:val="en-US" w:eastAsia="en-CA"/>
-        </w:rPr>
-        <w:t xml:space="preserve"> will be called in this program?</w:t>
+        <w:t>3. Overall how many times in total the destructor of the class DynString will be called in this program?</w:t>
       </w:r>
     </w:p>
     <w:p>
@@ -12799,31 +12730,7 @@
           <w:szCs w:val="24"/>
           <w:lang w:val="en-US" w:eastAsia="en-CA"/>
         </w:rPr>
-        <w:t xml:space="preserve">By the time we get to the end of the program, the destructor of </w:t>
-      </w:r>
-      <w:proofErr w:type="spellStart"/>
-      <w:r>
-        <w:rPr>
-          <w:rFonts w:ascii="Calibri" w:eastAsia="+mn-ea" w:hAnsi="Calibri" w:cs="+mn-cs"/>
-          <w:color w:val="000000"/>
-          <w:kern w:val="24"/>
-          <w:sz w:val="24"/>
-          <w:szCs w:val="24"/>
-          <w:lang w:val="en-US" w:eastAsia="en-CA"/>
-        </w:rPr>
-        <w:t>DynString</w:t>
-      </w:r>
-      <w:proofErr w:type="spellEnd"/>
-      <w:r>
-        <w:rPr>
-          <w:rFonts w:ascii="Calibri" w:eastAsia="+mn-ea" w:hAnsi="Calibri" w:cs="+mn-cs"/>
-          <w:color w:val="000000"/>
-          <w:kern w:val="24"/>
-          <w:sz w:val="24"/>
-          <w:szCs w:val="24"/>
-          <w:lang w:val="en-US" w:eastAsia="en-CA"/>
-        </w:rPr>
-        <w:t xml:space="preserve"> is called 3 times, once for a, b, and c each. </w:t>
+        <w:t xml:space="preserve">By the time we get to the end of the program, the destructor of DynString is called 3 times, once for a, b, and c each. </w:t>
       </w:r>
     </w:p>
     <w:p>
@@ -13028,7 +12935,6 @@
         </w:rPr>
         <w:t xml:space="preserve">In the destructor for the </w:t>
       </w:r>
-      <w:proofErr w:type="spellStart"/>
       <w:r>
         <w:rPr>
           <w:rFonts w:ascii="Consolas" w:eastAsia="+mn-ea" w:hAnsi="Consolas" w:cs="+mn-cs"/>
@@ -13040,7 +12946,6 @@
         </w:rPr>
         <w:t>DynString</w:t>
       </w:r>
-      <w:proofErr w:type="spellEnd"/>
       <w:r>
         <w:rPr>
           <w:rFonts w:ascii="Calibri" w:eastAsia="+mn-ea" w:hAnsi="Calibri" w:cs="+mn-cs"/>
@@ -13052,7 +12957,6 @@
         </w:rPr>
         <w:t xml:space="preserve"> class, the allocated space for </w:t>
       </w:r>
-      <w:proofErr w:type="spellStart"/>
       <w:r>
         <w:rPr>
           <w:rFonts w:ascii="Consolas" w:eastAsia="+mn-ea" w:hAnsi="Consolas" w:cs="+mn-cs"/>
@@ -13064,7 +12968,6 @@
         </w:rPr>
         <w:t>storageM</w:t>
       </w:r>
-      <w:proofErr w:type="spellEnd"/>
       <w:r>
         <w:rPr>
           <w:rFonts w:ascii="Calibri" w:eastAsia="+mn-ea" w:hAnsi="Calibri" w:cs="+mn-cs"/>
@@ -13085,31 +12988,7 @@
           <w:szCs w:val="24"/>
           <w:lang w:eastAsia="en-CA"/>
         </w:rPr>
-        <w:t>delete [] </w:t>
-      </w:r>
-      <w:proofErr w:type="spellStart"/>
-      <w:r>
-        <w:rPr>
-          <w:rFonts w:ascii="Consolas" w:eastAsia="+mn-ea" w:hAnsi="Consolas" w:cs="+mn-cs"/>
-          <w:color w:val="44546A"/>
-          <w:kern w:val="24"/>
-          <w:sz w:val="24"/>
-          <w:szCs w:val="24"/>
-          <w:lang w:eastAsia="en-CA"/>
-        </w:rPr>
-        <w:t>storageM</w:t>
-      </w:r>
-      <w:proofErr w:type="spellEnd"/>
-      <w:r>
-        <w:rPr>
-          <w:rFonts w:ascii="Consolas" w:eastAsia="+mn-ea" w:hAnsi="Consolas" w:cs="+mn-cs"/>
-          <w:color w:val="44546A"/>
-          <w:kern w:val="24"/>
-          <w:sz w:val="24"/>
-          <w:szCs w:val="24"/>
-          <w:lang w:eastAsia="en-CA"/>
-        </w:rPr>
-        <w:t>;</w:t>
+        <w:t>delete [] storageM;</w:t>
       </w:r>
       <w:r>
         <w:rPr>
@@ -13194,7 +13073,6 @@
         </w:rPr>
         <w:t xml:space="preserve">, their </w:t>
       </w:r>
-      <w:proofErr w:type="spellStart"/>
       <w:r>
         <w:rPr>
           <w:rFonts w:ascii="Consolas" w:eastAsia="+mn-ea" w:hAnsi="Consolas" w:cs="+mn-cs"/>
@@ -13206,7 +13084,6 @@
         </w:rPr>
         <w:t>storageM</w:t>
       </w:r>
-      <w:proofErr w:type="spellEnd"/>
       <w:r>
         <w:rPr>
           <w:rFonts w:ascii="Calibri" w:eastAsia="+mn-ea" w:hAnsi="Calibri" w:cs="+mn-cs"/>
@@ -13268,7 +13145,6 @@
         </w:rPr>
         <w:t xml:space="preserve"> is called again at the end of the main function, and we try to de-allocate the memory for </w:t>
       </w:r>
-      <w:proofErr w:type="spellStart"/>
       <w:r>
         <w:rPr>
           <w:rFonts w:ascii="Consolas" w:eastAsia="+mn-ea" w:hAnsi="Consolas" w:cs="+mn-cs"/>
@@ -13280,7 +13156,6 @@
         </w:rPr>
         <w:t>storageM</w:t>
       </w:r>
-      <w:proofErr w:type="spellEnd"/>
       <w:r>
         <w:rPr>
           <w:rFonts w:ascii="Calibri" w:eastAsia="+mn-ea" w:hAnsi="Calibri" w:cs="+mn-cs"/>
@@ -13320,7 +13195,6 @@
         </w:rPr>
         <w:t xml:space="preserve">A way to solve this would be adding </w:t>
       </w:r>
-      <w:proofErr w:type="spellStart"/>
       <w:r>
         <w:rPr>
           <w:rFonts w:ascii="Consolas" w:eastAsia="+mn-ea" w:hAnsi="Consolas" w:cs="+mn-cs"/>
@@ -13330,33 +13204,8 @@
           <w:szCs w:val="24"/>
           <w:lang w:eastAsia="en-CA"/>
         </w:rPr>
-        <w:t>storageM</w:t>
+        <w:t>storageM = nullptr</w:t>
       </w:r>
-      <w:proofErr w:type="spellEnd"/>
-      <w:r>
-        <w:rPr>
-          <w:rFonts w:ascii="Consolas" w:eastAsia="+mn-ea" w:hAnsi="Consolas" w:cs="+mn-cs"/>
-          <w:color w:val="44546A"/>
-          <w:kern w:val="24"/>
-          <w:sz w:val="24"/>
-          <w:szCs w:val="24"/>
-          <w:lang w:eastAsia="en-CA"/>
-        </w:rPr>
-        <w:t xml:space="preserve"> = </w:t>
-      </w:r>
-      <w:proofErr w:type="spellStart"/>
-      <w:r>
-        <w:rPr>
-          <w:rFonts w:ascii="Consolas" w:eastAsia="+mn-ea" w:hAnsi="Consolas" w:cs="+mn-cs"/>
-          <w:color w:val="44546A"/>
-          <w:kern w:val="24"/>
-          <w:sz w:val="24"/>
-          <w:szCs w:val="24"/>
-          <w:lang w:eastAsia="en-CA"/>
-        </w:rPr>
-        <w:t>nullptr</w:t>
-      </w:r>
-      <w:proofErr w:type="spellEnd"/>
       <w:r>
         <w:rPr>
           <w:rFonts w:ascii="Calibri" w:eastAsia="+mn-ea" w:hAnsi="Calibri" w:cs="+mn-cs"/>
@@ -13368,7 +13217,6 @@
         </w:rPr>
         <w:t xml:space="preserve"> within the destructor for the </w:t>
       </w:r>
-      <w:proofErr w:type="spellStart"/>
       <w:r>
         <w:rPr>
           <w:rFonts w:ascii="Consolas" w:eastAsia="+mn-ea" w:hAnsi="Consolas" w:cs="+mn-cs"/>
@@ -13380,7 +13228,6 @@
         </w:rPr>
         <w:t>DynString</w:t>
       </w:r>
-      <w:proofErr w:type="spellEnd"/>
       <w:r>
         <w:rPr>
           <w:rFonts w:ascii="Calibri" w:eastAsia="+mn-ea" w:hAnsi="Calibri" w:cs="+mn-cs"/>
@@ -13411,15 +13258,7 @@
     </w:p>
     <w:p>
       <w:r>
-        <w:t xml:space="preserve">Here is a copy of </w:t>
-      </w:r>
-      <w:proofErr w:type="gramStart"/>
-      <w:r>
-        <w:t>our</w:t>
-      </w:r>
-      <w:proofErr w:type="gramEnd"/>
-      <w:r>
-        <w:t xml:space="preserve"> append function</w:t>
+        <w:t>Here is a copy of our append function</w:t>
       </w:r>
     </w:p>
     <w:tbl>
@@ -15688,6 +15527,7 @@
   <w:style w:type="character" w:default="1" w:styleId="DefaultParagraphFont">
     <w:name w:val="Default Paragraph Font"/>
     <w:uiPriority w:val="1"/>
+    <w:semiHidden/>
     <w:unhideWhenUsed/>
   </w:style>
   <w:style w:type="table" w:default="1" w:styleId="TableNormal">

</xml_diff>